<commit_message>
add words in mary 8th
</commit_message>
<xml_diff>
--- a/readme.docx
+++ b/readme.docx
@@ -64,7 +64,6 @@
     <w:p>
       <w:pPr>
         <w:rPr>
-          <w:rFonts w:hint="eastAsia"/>
           <w:vertAlign w:val="subscript"/>
         </w:rPr>
       </w:pPr>
@@ -86,6 +85,12 @@
           <w:rFonts w:hint="eastAsia"/>
         </w:rPr>
         <w:t>三八月 还是想睡觉</w:t>
+      </w:r>
+      <w:r>
+        <w:rPr>
+          <w:rFonts w:hint="eastAsia"/>
+        </w:rPr>
+        <w:t xml:space="preserve"> 今天天气不错</w:t>
       </w:r>
       <w:bookmarkStart w:id="0" w:name="_GoBack"/>
       <w:bookmarkEnd w:id="0"/>

</xml_diff>

<commit_message>
add words in mary 8th second
</commit_message>
<xml_diff>
--- a/readme.docx
+++ b/readme.docx
@@ -91,6 +91,12 @@
           <w:rFonts w:hint="eastAsia"/>
         </w:rPr>
         <w:t xml:space="preserve"> 今天天气不错</w:t>
+      </w:r>
+      <w:r>
+        <w:rPr>
+          <w:rFonts w:hint="eastAsia"/>
+        </w:rPr>
+        <w:t xml:space="preserve"> 心情好</w:t>
       </w:r>
       <w:bookmarkStart w:id="0" w:name="_GoBack"/>
       <w:bookmarkEnd w:id="0"/>

</xml_diff>